<commit_message>
thesis main body and snapshot from experiment data
</commit_message>
<xml_diff>
--- a/Thesis/Chapter Drafts/Framework Application.docx
+++ b/Thesis/Chapter Drafts/Framework Application.docx
@@ -12,6 +12,7 @@
           <w:szCs w:val="48"/>
         </w:rPr>
       </w:pPr>
+      <w:bookmarkStart w:id="0" w:name="_Hlk151084124"/>
       <w:r>
         <w:rPr>
           <w:rFonts w:ascii="Times New Roman" w:hAnsi="Times New Roman" w:cs="Times New Roman"/>
@@ -13353,6 +13354,10 @@
           <w:p>
             <w:pPr>
               <w:pStyle w:val="Algorithm"/>
+              <w:numPr>
+                <w:ilvl w:val="0"/>
+                <w:numId w:val="6"/>
+              </w:numPr>
               <w:rPr>
                 <w:rFonts w:cstheme="minorHAnsi"/>
               </w:rPr>
@@ -13439,6 +13444,10 @@
           <w:p>
             <w:pPr>
               <w:pStyle w:val="Algorithm"/>
+              <w:numPr>
+                <w:ilvl w:val="0"/>
+                <w:numId w:val="6"/>
+              </w:numPr>
               <w:rPr>
                 <w:rFonts w:cstheme="minorHAnsi"/>
               </w:rPr>
@@ -13513,6 +13522,10 @@
           <w:p>
             <w:pPr>
               <w:pStyle w:val="Algorithm"/>
+              <w:numPr>
+                <w:ilvl w:val="0"/>
+                <w:numId w:val="6"/>
+              </w:numPr>
               <w:rPr>
                 <w:rFonts w:cstheme="minorHAnsi"/>
               </w:rPr>
@@ -13581,6 +13594,10 @@
           <w:p>
             <w:pPr>
               <w:pStyle w:val="Algorithm"/>
+              <w:numPr>
+                <w:ilvl w:val="0"/>
+                <w:numId w:val="6"/>
+              </w:numPr>
               <w:rPr>
                 <w:rFonts w:cstheme="minorHAnsi"/>
               </w:rPr>
@@ -13652,6 +13669,10 @@
           <w:p>
             <w:pPr>
               <w:pStyle w:val="Algorithm"/>
+              <w:numPr>
+                <w:ilvl w:val="0"/>
+                <w:numId w:val="6"/>
+              </w:numPr>
               <w:rPr>
                 <w:rFonts w:cstheme="minorHAnsi"/>
               </w:rPr>
@@ -13725,6 +13746,10 @@
           <w:p>
             <w:pPr>
               <w:pStyle w:val="Algorithm"/>
+              <w:numPr>
+                <w:ilvl w:val="0"/>
+                <w:numId w:val="6"/>
+              </w:numPr>
               <w:rPr>
                 <w:rFonts w:cstheme="minorHAnsi"/>
               </w:rPr>
@@ -13762,9 +13787,11 @@
               </w:rPr>
               <w:t xml:space="preserve">not </w:t>
             </w:r>
+            <w:proofErr w:type="spellStart"/>
             <w:r>
               <w:t>endConditions</w:t>
             </w:r>
+            <w:proofErr w:type="spellEnd"/>
             <m:oMath>
               <m:d>
                 <m:dPr>
@@ -13837,6 +13864,10 @@
           <w:p>
             <w:pPr>
               <w:pStyle w:val="Algorithm"/>
+              <w:numPr>
+                <w:ilvl w:val="0"/>
+                <w:numId w:val="6"/>
+              </w:numPr>
               <w:rPr>
                 <w:rFonts w:cstheme="minorHAnsi"/>
               </w:rPr>
@@ -13955,6 +13986,10 @@
           <w:p>
             <w:pPr>
               <w:pStyle w:val="Algorithm"/>
+              <w:numPr>
+                <w:ilvl w:val="0"/>
+                <w:numId w:val="6"/>
+              </w:numPr>
               <w:rPr>
                 <w:rFonts w:cstheme="minorHAnsi"/>
               </w:rPr>
@@ -14077,7 +14112,7 @@
               <w:pStyle w:val="Algorithm"/>
               <w:numPr>
                 <w:ilvl w:val="0"/>
-                <w:numId w:val="4"/>
+                <w:numId w:val="6"/>
               </w:numPr>
               <w:rPr>
                 <w:rFonts w:cstheme="minorHAnsi"/>
@@ -14173,7 +14208,7 @@
               <w:pStyle w:val="Algorithm"/>
               <w:numPr>
                 <w:ilvl w:val="0"/>
-                <w:numId w:val="4"/>
+                <w:numId w:val="6"/>
               </w:numPr>
               <w:rPr>
                 <w:rFonts w:cstheme="minorHAnsi"/>
@@ -14276,7 +14311,7 @@
               <w:pStyle w:val="Algorithm"/>
               <w:numPr>
                 <w:ilvl w:val="0"/>
-                <w:numId w:val="4"/>
+                <w:numId w:val="6"/>
               </w:numPr>
               <w:rPr>
                 <w:rFonts w:cstheme="minorHAnsi"/>
@@ -14379,7 +14414,7 @@
               <w:pStyle w:val="Algorithm"/>
               <w:numPr>
                 <w:ilvl w:val="0"/>
-                <w:numId w:val="4"/>
+                <w:numId w:val="6"/>
               </w:numPr>
               <w:rPr>
                 <w:rFonts w:cstheme="minorHAnsi"/>
@@ -14618,7 +14653,7 @@
               <w:pStyle w:val="Algorithm"/>
               <w:numPr>
                 <w:ilvl w:val="0"/>
-                <w:numId w:val="4"/>
+                <w:numId w:val="6"/>
               </w:numPr>
               <w:rPr>
                 <w:rFonts w:cstheme="minorHAnsi"/>
@@ -14730,7 +14765,7 @@
               <w:pStyle w:val="Algorithm"/>
               <w:numPr>
                 <w:ilvl w:val="0"/>
-                <w:numId w:val="4"/>
+                <w:numId w:val="6"/>
               </w:numPr>
               <w:rPr>
                 <w:rFonts w:cstheme="minorHAnsi"/>
@@ -14912,7 +14947,7 @@
               <w:pStyle w:val="Algorithm"/>
               <w:numPr>
                 <w:ilvl w:val="0"/>
-                <w:numId w:val="4"/>
+                <w:numId w:val="6"/>
               </w:numPr>
               <w:rPr>
                 <w:rFonts w:cstheme="minorHAnsi"/>
@@ -14985,7 +15020,7 @@
               <w:pStyle w:val="Algorithm"/>
               <w:numPr>
                 <w:ilvl w:val="0"/>
-                <w:numId w:val="4"/>
+                <w:numId w:val="6"/>
               </w:numPr>
               <w:rPr>
                 <w:rFonts w:cstheme="minorHAnsi"/>
@@ -15074,7 +15109,7 @@
               <w:pStyle w:val="Algorithm"/>
               <w:numPr>
                 <w:ilvl w:val="0"/>
-                <w:numId w:val="4"/>
+                <w:numId w:val="6"/>
               </w:numPr>
               <w:rPr>
                 <w:rFonts w:cstheme="minorHAnsi"/>
@@ -15185,7 +15220,7 @@
               <w:pStyle w:val="Algorithm"/>
               <w:numPr>
                 <w:ilvl w:val="0"/>
-                <w:numId w:val="4"/>
+                <w:numId w:val="6"/>
               </w:numPr>
               <w:rPr>
                 <w:rFonts w:cstheme="minorHAnsi"/>
@@ -15260,7 +15295,7 @@
               <w:pStyle w:val="Algorithm"/>
               <w:numPr>
                 <w:ilvl w:val="0"/>
-                <w:numId w:val="4"/>
+                <w:numId w:val="6"/>
               </w:numPr>
               <w:rPr>
                 <w:rFonts w:cstheme="minorHAnsi"/>
@@ -15329,7 +15364,7 @@
               <w:pStyle w:val="Algorithm"/>
               <w:numPr>
                 <w:ilvl w:val="0"/>
-                <w:numId w:val="4"/>
+                <w:numId w:val="6"/>
               </w:numPr>
               <w:rPr>
                 <w:rFonts w:cstheme="minorHAnsi"/>
@@ -15445,7 +15480,7 @@
               <w:pStyle w:val="Algorithm"/>
               <w:numPr>
                 <w:ilvl w:val="0"/>
-                <w:numId w:val="4"/>
+                <w:numId w:val="6"/>
               </w:numPr>
               <w:rPr>
                 <w:rFonts w:cstheme="minorHAnsi"/>
@@ -15573,7 +15608,7 @@
               <w:pStyle w:val="Algorithm"/>
               <w:numPr>
                 <w:ilvl w:val="0"/>
-                <w:numId w:val="4"/>
+                <w:numId w:val="6"/>
               </w:numPr>
               <w:rPr>
                 <w:rFonts w:cstheme="minorHAnsi"/>
@@ -15690,7 +15725,7 @@
               <w:pStyle w:val="Algorithm"/>
               <w:numPr>
                 <w:ilvl w:val="0"/>
-                <w:numId w:val="4"/>
+                <w:numId w:val="6"/>
               </w:numPr>
               <w:rPr>
                 <w:rFonts w:cstheme="minorHAnsi"/>
@@ -15852,7 +15887,7 @@
               <w:pStyle w:val="Algorithm"/>
               <w:numPr>
                 <w:ilvl w:val="0"/>
-                <w:numId w:val="4"/>
+                <w:numId w:val="6"/>
               </w:numPr>
               <w:rPr>
                 <w:rFonts w:cstheme="minorHAnsi"/>
@@ -15980,7 +16015,7 @@
               <w:pStyle w:val="Algorithm"/>
               <w:numPr>
                 <w:ilvl w:val="0"/>
-                <w:numId w:val="4"/>
+                <w:numId w:val="6"/>
               </w:numPr>
               <w:rPr>
                 <w:rFonts w:cstheme="minorHAnsi"/>
@@ -16112,7 +16147,7 @@
               <w:pStyle w:val="Algorithm"/>
               <w:numPr>
                 <w:ilvl w:val="0"/>
-                <w:numId w:val="4"/>
+                <w:numId w:val="6"/>
               </w:numPr>
               <w:rPr>
                 <w:rFonts w:cstheme="minorHAnsi"/>
@@ -16243,7 +16278,7 @@
               <w:pStyle w:val="Algorithm"/>
               <w:numPr>
                 <w:ilvl w:val="0"/>
-                <w:numId w:val="4"/>
+                <w:numId w:val="6"/>
               </w:numPr>
               <w:rPr>
                 <w:rFonts w:cstheme="minorHAnsi"/>
@@ -16338,7 +16373,7 @@
               <w:pStyle w:val="Algorithm"/>
               <w:numPr>
                 <w:ilvl w:val="0"/>
-                <w:numId w:val="4"/>
+                <w:numId w:val="6"/>
               </w:numPr>
               <w:rPr>
                 <w:rFonts w:cstheme="minorHAnsi"/>
@@ -16419,7 +16454,7 @@
               <w:pStyle w:val="Algorithm"/>
               <w:numPr>
                 <w:ilvl w:val="0"/>
-                <w:numId w:val="4"/>
+                <w:numId w:val="6"/>
               </w:numPr>
               <w:rPr>
                 <w:rFonts w:cstheme="minorHAnsi"/>
@@ -16500,7 +16535,7 @@
               <w:pStyle w:val="Algorithm"/>
               <w:numPr>
                 <w:ilvl w:val="0"/>
-                <w:numId w:val="4"/>
+                <w:numId w:val="6"/>
               </w:numPr>
               <w:rPr>
                 <w:rFonts w:cstheme="minorHAnsi"/>
@@ -16575,7 +16610,7 @@
               <w:pStyle w:val="Algorithm"/>
               <w:numPr>
                 <w:ilvl w:val="0"/>
-                <w:numId w:val="4"/>
+                <w:numId w:val="6"/>
               </w:numPr>
               <w:rPr>
                 <w:rFonts w:cstheme="minorHAnsi"/>
@@ -16625,21 +16660,7 @@
               <w:rPr>
                 <w:rFonts w:eastAsiaTheme="minorEastAsia"/>
               </w:rPr>
-              <w:t xml:space="preserve"> is not “</w:t>
-            </w:r>
-            <w:proofErr w:type="spellStart"/>
-            <w:r>
-              <w:rPr>
-                <w:rFonts w:eastAsiaTheme="minorEastAsia"/>
-              </w:rPr>
-              <w:t>intendTask</w:t>
-            </w:r>
-            <w:proofErr w:type="spellEnd"/>
-            <w:r>
-              <w:rPr>
-                <w:rFonts w:eastAsiaTheme="minorEastAsia"/>
-              </w:rPr>
-              <w:t>”:</w:t>
+              <w:t xml:space="preserve"> is not “intendTask”:</w:t>
             </w:r>
           </w:p>
         </w:tc>
@@ -16675,7 +16696,7 @@
               <w:pStyle w:val="Algorithm"/>
               <w:numPr>
                 <w:ilvl w:val="0"/>
-                <w:numId w:val="4"/>
+                <w:numId w:val="6"/>
               </w:numPr>
               <w:rPr>
                 <w:rFonts w:cstheme="minorHAnsi"/>
@@ -16815,7 +16836,7 @@
               <w:pStyle w:val="Algorithm"/>
               <w:numPr>
                 <w:ilvl w:val="0"/>
-                <w:numId w:val="4"/>
+                <w:numId w:val="6"/>
               </w:numPr>
               <w:rPr>
                 <w:rFonts w:cstheme="minorHAnsi"/>
@@ -16947,7 +16968,7 @@
               <w:pStyle w:val="Algorithm"/>
               <w:numPr>
                 <w:ilvl w:val="0"/>
-                <w:numId w:val="4"/>
+                <w:numId w:val="6"/>
               </w:numPr>
               <w:rPr>
                 <w:rFonts w:cstheme="minorHAnsi"/>
@@ -17022,7 +17043,7 @@
               <w:pStyle w:val="Algorithm"/>
               <w:numPr>
                 <w:ilvl w:val="0"/>
-                <w:numId w:val="4"/>
+                <w:numId w:val="6"/>
               </w:numPr>
               <w:rPr>
                 <w:rFonts w:cstheme="minorHAnsi"/>
@@ -17279,7 +17300,7 @@
               <w:pStyle w:val="Algorithm"/>
               <w:numPr>
                 <w:ilvl w:val="0"/>
-                <w:numId w:val="4"/>
+                <w:numId w:val="6"/>
               </w:numPr>
               <w:rPr>
                 <w:rFonts w:cstheme="minorHAnsi"/>
@@ -17415,7 +17436,7 @@
               <w:pStyle w:val="Algorithm"/>
               <w:numPr>
                 <w:ilvl w:val="0"/>
-                <w:numId w:val="4"/>
+                <w:numId w:val="6"/>
               </w:numPr>
               <w:rPr>
                 <w:rFonts w:cstheme="minorHAnsi"/>
@@ -17498,7 +17519,7 @@
               <w:pStyle w:val="Algorithm"/>
               <w:numPr>
                 <w:ilvl w:val="0"/>
-                <w:numId w:val="4"/>
+                <w:numId w:val="6"/>
               </w:numPr>
               <w:rPr>
                 <w:rFonts w:cstheme="minorHAnsi"/>
@@ -17638,7 +17659,7 @@
               <w:pStyle w:val="Algorithm"/>
               <w:numPr>
                 <w:ilvl w:val="0"/>
-                <w:numId w:val="4"/>
+                <w:numId w:val="6"/>
               </w:numPr>
               <w:rPr>
                 <w:rFonts w:cstheme="minorHAnsi"/>
@@ -17672,8 +17693,13 @@
               <w:t>while</w:t>
             </w:r>
             <w:r>
-              <w:t xml:space="preserve"> mayAct</w:t>
-            </w:r>
+              <w:t xml:space="preserve"> </w:t>
+            </w:r>
+            <w:proofErr w:type="spellStart"/>
+            <w:r>
+              <w:t>mayAct</w:t>
+            </w:r>
+            <w:proofErr w:type="spellEnd"/>
             <m:oMath>
               <m:r>
                 <w:rPr>
@@ -17762,7 +17788,7 @@
               <w:pStyle w:val="Algorithm"/>
               <w:numPr>
                 <w:ilvl w:val="0"/>
-                <w:numId w:val="4"/>
+                <w:numId w:val="6"/>
               </w:numPr>
               <w:rPr>
                 <w:rFonts w:cstheme="minorHAnsi"/>
@@ -17837,7 +17863,7 @@
               <w:pStyle w:val="Algorithm"/>
               <w:numPr>
                 <w:ilvl w:val="0"/>
-                <w:numId w:val="4"/>
+                <w:numId w:val="6"/>
               </w:numPr>
               <w:rPr>
                 <w:rFonts w:cstheme="minorHAnsi"/>
@@ -17887,21 +17913,7 @@
               <w:rPr>
                 <w:rFonts w:eastAsiaTheme="minorEastAsia"/>
               </w:rPr>
-              <w:t xml:space="preserve"> is “</w:t>
-            </w:r>
-            <w:proofErr w:type="spellStart"/>
-            <w:r>
-              <w:rPr>
-                <w:rFonts w:eastAsiaTheme="minorEastAsia"/>
-              </w:rPr>
-              <w:t>intendTask</w:t>
-            </w:r>
-            <w:proofErr w:type="spellEnd"/>
-            <w:r>
-              <w:rPr>
-                <w:rFonts w:eastAsiaTheme="minorEastAsia"/>
-              </w:rPr>
-              <w:t>”:</w:t>
+              <w:t xml:space="preserve"> is “intendTask”:</w:t>
             </w:r>
           </w:p>
         </w:tc>
@@ -17937,7 +17949,7 @@
               <w:pStyle w:val="Algorithm"/>
               <w:numPr>
                 <w:ilvl w:val="0"/>
-                <w:numId w:val="4"/>
+                <w:numId w:val="6"/>
               </w:numPr>
               <w:rPr>
                 <w:rFonts w:cstheme="minorHAnsi"/>
@@ -18046,7 +18058,7 @@
               <w:pStyle w:val="Algorithm"/>
               <w:numPr>
                 <w:ilvl w:val="0"/>
-                <w:numId w:val="4"/>
+                <w:numId w:val="6"/>
               </w:numPr>
               <w:rPr>
                 <w:rFonts w:cstheme="minorHAnsi"/>
@@ -18099,21 +18111,7 @@
               <w:rPr>
                 <w:rFonts w:eastAsiaTheme="minorEastAsia"/>
               </w:rPr>
-              <w:t xml:space="preserve"> is “</w:t>
-            </w:r>
-            <w:proofErr w:type="spellStart"/>
-            <w:r>
-              <w:rPr>
-                <w:rFonts w:eastAsiaTheme="minorEastAsia"/>
-              </w:rPr>
-              <w:t>intendRest</w:t>
-            </w:r>
-            <w:proofErr w:type="spellEnd"/>
-            <w:r>
-              <w:rPr>
-                <w:rFonts w:eastAsiaTheme="minorEastAsia"/>
-              </w:rPr>
-              <w:t>”:</w:t>
+              <w:t xml:space="preserve"> is “intendRest”:</w:t>
             </w:r>
           </w:p>
         </w:tc>
@@ -18149,7 +18147,7 @@
               <w:pStyle w:val="Algorithm"/>
               <w:numPr>
                 <w:ilvl w:val="0"/>
-                <w:numId w:val="4"/>
+                <w:numId w:val="6"/>
               </w:numPr>
               <w:rPr>
                 <w:rFonts w:cstheme="minorHAnsi"/>
@@ -18258,7 +18256,7 @@
               <w:pStyle w:val="Algorithm"/>
               <w:numPr>
                 <w:ilvl w:val="0"/>
-                <w:numId w:val="4"/>
+                <w:numId w:val="6"/>
               </w:numPr>
               <w:rPr>
                 <w:rFonts w:cstheme="minorHAnsi"/>
@@ -18311,21 +18309,7 @@
               <w:rPr>
                 <w:rFonts w:eastAsiaTheme="minorEastAsia"/>
               </w:rPr>
-              <w:t xml:space="preserve"> is “</w:t>
-            </w:r>
-            <w:proofErr w:type="spellStart"/>
-            <w:r>
-              <w:rPr>
-                <w:rFonts w:eastAsiaTheme="minorEastAsia"/>
-              </w:rPr>
-              <w:t>intendStay</w:t>
-            </w:r>
-            <w:proofErr w:type="spellEnd"/>
-            <w:r>
-              <w:rPr>
-                <w:rFonts w:eastAsiaTheme="minorEastAsia"/>
-              </w:rPr>
-              <w:t>”:</w:t>
+              <w:t xml:space="preserve"> is “intendStay”:</w:t>
             </w:r>
           </w:p>
         </w:tc>
@@ -18364,7 +18348,7 @@
               <w:pStyle w:val="Algorithm"/>
               <w:numPr>
                 <w:ilvl w:val="0"/>
-                <w:numId w:val="4"/>
+                <w:numId w:val="6"/>
               </w:numPr>
               <w:rPr>
                 <w:rFonts w:cstheme="minorHAnsi"/>
@@ -18477,7 +18461,7 @@
               <w:pStyle w:val="Algorithm"/>
               <w:numPr>
                 <w:ilvl w:val="0"/>
-                <w:numId w:val="4"/>
+                <w:numId w:val="6"/>
               </w:numPr>
               <w:rPr>
                 <w:rFonts w:cstheme="minorHAnsi"/>
@@ -18514,9 +18498,11 @@
               </w:rPr>
               <w:t xml:space="preserve"> </w:t>
             </w:r>
+            <w:proofErr w:type="spellStart"/>
             <w:r>
               <w:t>validatePlans</w:t>
             </w:r>
+            <w:proofErr w:type="spellEnd"/>
             <m:oMath>
               <m:r>
                 <w:rPr>
@@ -18567,7 +18553,7 @@
               <w:pStyle w:val="Algorithm"/>
               <w:numPr>
                 <w:ilvl w:val="0"/>
-                <w:numId w:val="4"/>
+                <w:numId w:val="6"/>
               </w:numPr>
               <w:rPr>
                 <w:rFonts w:cstheme="minorHAnsi"/>
@@ -18649,7 +18635,7 @@
               <w:pStyle w:val="Algorithm"/>
               <w:numPr>
                 <w:ilvl w:val="0"/>
-                <w:numId w:val="4"/>
+                <w:numId w:val="6"/>
               </w:numPr>
               <w:rPr>
                 <w:rFonts w:cstheme="minorHAnsi"/>
@@ -18674,9 +18660,11 @@
             <w:r>
               <w:tab/>
             </w:r>
+            <w:proofErr w:type="spellStart"/>
             <w:r>
               <w:t>resolveCollisions</w:t>
             </w:r>
+            <w:proofErr w:type="spellEnd"/>
             <m:oMath>
               <m:r>
                 <w:rPr>
@@ -18722,7 +18710,7 @@
               <w:pStyle w:val="Algorithm"/>
               <w:numPr>
                 <w:ilvl w:val="0"/>
-                <w:numId w:val="4"/>
+                <w:numId w:val="6"/>
               </w:numPr>
               <w:rPr>
                 <w:rFonts w:cstheme="minorHAnsi"/>
@@ -18803,7 +18791,7 @@
               <w:pStyle w:val="Algorithm"/>
               <w:numPr>
                 <w:ilvl w:val="0"/>
-                <w:numId w:val="4"/>
+                <w:numId w:val="6"/>
               </w:numPr>
               <w:rPr>
                 <w:rFonts w:cstheme="minorHAnsi"/>
@@ -18903,7 +18891,7 @@
               <w:pStyle w:val="Algorithm"/>
               <w:numPr>
                 <w:ilvl w:val="0"/>
-                <w:numId w:val="4"/>
+                <w:numId w:val="6"/>
               </w:numPr>
               <w:rPr>
                 <w:rFonts w:cstheme="minorHAnsi"/>
@@ -18974,7 +18962,7 @@
               <w:pStyle w:val="Algorithm"/>
               <w:numPr>
                 <w:ilvl w:val="0"/>
-                <w:numId w:val="4"/>
+                <w:numId w:val="6"/>
               </w:numPr>
               <w:rPr>
                 <w:rFonts w:cstheme="minorHAnsi"/>
@@ -19047,7 +19035,7 @@
               <w:pStyle w:val="Algorithm"/>
               <w:numPr>
                 <w:ilvl w:val="0"/>
-                <w:numId w:val="4"/>
+                <w:numId w:val="6"/>
               </w:numPr>
               <w:rPr>
                 <w:rFonts w:cstheme="minorHAnsi"/>
@@ -19118,7 +19106,7 @@
               <w:pStyle w:val="Algorithm"/>
               <w:numPr>
                 <w:ilvl w:val="0"/>
-                <w:numId w:val="4"/>
+                <w:numId w:val="6"/>
               </w:numPr>
               <w:rPr>
                 <w:rFonts w:cstheme="minorHAnsi"/>
@@ -19336,6 +19324,7 @@
         <w:t>this is generally not a significant concern and may be left up to the discretion and preference of the user.</w:t>
       </w:r>
     </w:p>
+    <w:bookmarkEnd w:id="0"/>
     <w:p>
       <w:pPr>
         <w:rPr>
@@ -19822,7 +19811,7 @@
   <w:abstractNum w:abstractNumId="3" w15:restartNumberingAfterBreak="0">
     <w:nsid w:val="32DB3FE8"/>
     <w:multiLevelType w:val="hybridMultilevel"/>
-    <w:tmpl w:val="C0E6ED06"/>
+    <w:tmpl w:val="68C83EA2"/>
     <w:lvl w:ilvl="0" w:tplc="A058D4BC">
       <w:start w:val="1"/>
       <w:numFmt w:val="decimal"/>
@@ -19908,6 +19897,184 @@
       </w:pPr>
     </w:lvl>
   </w:abstractNum>
+  <w:abstractNum w:abstractNumId="4" w15:restartNumberingAfterBreak="0">
+    <w:nsid w:val="74187E45"/>
+    <w:multiLevelType w:val="hybridMultilevel"/>
+    <w:tmpl w:val="BEA20494"/>
+    <w:lvl w:ilvl="0" w:tplc="F4B09750">
+      <w:start w:val="1"/>
+      <w:numFmt w:val="decimal"/>
+      <w:lvlText w:val="%1:"/>
+      <w:lvlJc w:val="left"/>
+      <w:pPr>
+        <w:ind w:left="360" w:hanging="360"/>
+      </w:pPr>
+      <w:rPr>
+        <w:rFonts w:hint="default"/>
+      </w:rPr>
+    </w:lvl>
+    <w:lvl w:ilvl="1" w:tplc="04090019" w:tentative="1">
+      <w:start w:val="1"/>
+      <w:numFmt w:val="lowerLetter"/>
+      <w:lvlText w:val="%2."/>
+      <w:lvlJc w:val="left"/>
+      <w:pPr>
+        <w:ind w:left="1440" w:hanging="360"/>
+      </w:pPr>
+    </w:lvl>
+    <w:lvl w:ilvl="2" w:tplc="0409001B" w:tentative="1">
+      <w:start w:val="1"/>
+      <w:numFmt w:val="lowerRoman"/>
+      <w:lvlText w:val="%3."/>
+      <w:lvlJc w:val="right"/>
+      <w:pPr>
+        <w:ind w:left="2160" w:hanging="180"/>
+      </w:pPr>
+    </w:lvl>
+    <w:lvl w:ilvl="3" w:tplc="0409000F" w:tentative="1">
+      <w:start w:val="1"/>
+      <w:numFmt w:val="decimal"/>
+      <w:lvlText w:val="%4."/>
+      <w:lvlJc w:val="left"/>
+      <w:pPr>
+        <w:ind w:left="2880" w:hanging="360"/>
+      </w:pPr>
+    </w:lvl>
+    <w:lvl w:ilvl="4" w:tplc="04090019" w:tentative="1">
+      <w:start w:val="1"/>
+      <w:numFmt w:val="lowerLetter"/>
+      <w:lvlText w:val="%5."/>
+      <w:lvlJc w:val="left"/>
+      <w:pPr>
+        <w:ind w:left="3600" w:hanging="360"/>
+      </w:pPr>
+    </w:lvl>
+    <w:lvl w:ilvl="5" w:tplc="0409001B" w:tentative="1">
+      <w:start w:val="1"/>
+      <w:numFmt w:val="lowerRoman"/>
+      <w:lvlText w:val="%6."/>
+      <w:lvlJc w:val="right"/>
+      <w:pPr>
+        <w:ind w:left="4320" w:hanging="180"/>
+      </w:pPr>
+    </w:lvl>
+    <w:lvl w:ilvl="6" w:tplc="0409000F" w:tentative="1">
+      <w:start w:val="1"/>
+      <w:numFmt w:val="decimal"/>
+      <w:lvlText w:val="%7."/>
+      <w:lvlJc w:val="left"/>
+      <w:pPr>
+        <w:ind w:left="5040" w:hanging="360"/>
+      </w:pPr>
+    </w:lvl>
+    <w:lvl w:ilvl="7" w:tplc="04090019" w:tentative="1">
+      <w:start w:val="1"/>
+      <w:numFmt w:val="lowerLetter"/>
+      <w:lvlText w:val="%8."/>
+      <w:lvlJc w:val="left"/>
+      <w:pPr>
+        <w:ind w:left="5760" w:hanging="360"/>
+      </w:pPr>
+    </w:lvl>
+    <w:lvl w:ilvl="8" w:tplc="0409001B" w:tentative="1">
+      <w:start w:val="1"/>
+      <w:numFmt w:val="lowerRoman"/>
+      <w:lvlText w:val="%9."/>
+      <w:lvlJc w:val="right"/>
+      <w:pPr>
+        <w:ind w:left="6480" w:hanging="180"/>
+      </w:pPr>
+    </w:lvl>
+  </w:abstractNum>
+  <w:abstractNum w:abstractNumId="5" w15:restartNumberingAfterBreak="0">
+    <w:nsid w:val="7ADE588C"/>
+    <w:multiLevelType w:val="hybridMultilevel"/>
+    <w:tmpl w:val="95DA36C8"/>
+    <w:lvl w:ilvl="0" w:tplc="A058D4BC">
+      <w:start w:val="1"/>
+      <w:numFmt w:val="decimal"/>
+      <w:lvlText w:val="%1:"/>
+      <w:lvlJc w:val="left"/>
+      <w:pPr>
+        <w:ind w:left="720" w:hanging="360"/>
+      </w:pPr>
+      <w:rPr>
+        <w:rFonts w:hint="default"/>
+      </w:rPr>
+    </w:lvl>
+    <w:lvl w:ilvl="1" w:tplc="04090019" w:tentative="1">
+      <w:start w:val="1"/>
+      <w:numFmt w:val="lowerLetter"/>
+      <w:lvlText w:val="%2."/>
+      <w:lvlJc w:val="left"/>
+      <w:pPr>
+        <w:ind w:left="1440" w:hanging="360"/>
+      </w:pPr>
+    </w:lvl>
+    <w:lvl w:ilvl="2" w:tplc="0409001B" w:tentative="1">
+      <w:start w:val="1"/>
+      <w:numFmt w:val="lowerRoman"/>
+      <w:lvlText w:val="%3."/>
+      <w:lvlJc w:val="right"/>
+      <w:pPr>
+        <w:ind w:left="2160" w:hanging="180"/>
+      </w:pPr>
+    </w:lvl>
+    <w:lvl w:ilvl="3" w:tplc="0409000F" w:tentative="1">
+      <w:start w:val="1"/>
+      <w:numFmt w:val="decimal"/>
+      <w:lvlText w:val="%4."/>
+      <w:lvlJc w:val="left"/>
+      <w:pPr>
+        <w:ind w:left="2880" w:hanging="360"/>
+      </w:pPr>
+    </w:lvl>
+    <w:lvl w:ilvl="4" w:tplc="04090019" w:tentative="1">
+      <w:start w:val="1"/>
+      <w:numFmt w:val="lowerLetter"/>
+      <w:lvlText w:val="%5."/>
+      <w:lvlJc w:val="left"/>
+      <w:pPr>
+        <w:ind w:left="3600" w:hanging="360"/>
+      </w:pPr>
+    </w:lvl>
+    <w:lvl w:ilvl="5" w:tplc="0409001B" w:tentative="1">
+      <w:start w:val="1"/>
+      <w:numFmt w:val="lowerRoman"/>
+      <w:lvlText w:val="%6."/>
+      <w:lvlJc w:val="right"/>
+      <w:pPr>
+        <w:ind w:left="4320" w:hanging="180"/>
+      </w:pPr>
+    </w:lvl>
+    <w:lvl w:ilvl="6" w:tplc="0409000F" w:tentative="1">
+      <w:start w:val="1"/>
+      <w:numFmt w:val="decimal"/>
+      <w:lvlText w:val="%7."/>
+      <w:lvlJc w:val="left"/>
+      <w:pPr>
+        <w:ind w:left="5040" w:hanging="360"/>
+      </w:pPr>
+    </w:lvl>
+    <w:lvl w:ilvl="7" w:tplc="04090019" w:tentative="1">
+      <w:start w:val="1"/>
+      <w:numFmt w:val="lowerLetter"/>
+      <w:lvlText w:val="%8."/>
+      <w:lvlJc w:val="left"/>
+      <w:pPr>
+        <w:ind w:left="5760" w:hanging="360"/>
+      </w:pPr>
+    </w:lvl>
+    <w:lvl w:ilvl="8" w:tplc="0409001B" w:tentative="1">
+      <w:start w:val="1"/>
+      <w:numFmt w:val="lowerRoman"/>
+      <w:lvlText w:val="%9."/>
+      <w:lvlJc w:val="right"/>
+      <w:pPr>
+        <w:ind w:left="6480" w:hanging="180"/>
+      </w:pPr>
+    </w:lvl>
+  </w:abstractNum>
   <w:num w:numId="1" w16cid:durableId="29451553">
     <w:abstractNumId w:val="0"/>
   </w:num>
@@ -19919,6 +20086,12 @@
   </w:num>
   <w:num w:numId="4" w16cid:durableId="1185755310">
     <w:abstractNumId w:val="2"/>
+  </w:num>
+  <w:num w:numId="5" w16cid:durableId="1074594244">
+    <w:abstractNumId w:val="5"/>
+  </w:num>
+  <w:num w:numId="6" w16cid:durableId="802844942">
+    <w:abstractNumId w:val="4"/>
   </w:num>
 </w:numbering>
 </file>

</xml_diff>